<commit_message>
Added AD3 and formatted AD6
</commit_message>
<xml_diff>
--- a/analysis_and_design/evidence_for_analysis_and_design.docx
+++ b/analysis_and_design/evidence_for_analysis_and_design.docx
@@ -239,8 +239,8 @@
           <w:lang w:eastAsia="zh-CN"/>
         </w:rPr>
         <w:drawing>
-          <wp:inline distT="0" distB="0" distL="0" distR="0" wp14:anchorId="0FECFA74" wp14:editId="652C3324">
-            <wp:extent cx="5690829" cy="2113049"/>
+          <wp:inline distT="0" distB="0" distL="0" distR="0" wp14:anchorId="0FECFA74" wp14:editId="60BFE717">
+            <wp:extent cx="5797114" cy="2152515"/>
             <wp:effectExtent l="0" t="0" r="0" b="0"/>
             <wp:docPr id="6" name="Picture 6"/>
             <wp:cNvGraphicFramePr>
@@ -270,7 +270,7 @@
                   <pic:spPr bwMode="auto">
                     <a:xfrm>
                       <a:off x="0" y="0"/>
-                      <a:ext cx="5797117" cy="2152515"/>
+                      <a:ext cx="5797114" cy="2152515"/>
                     </a:xfrm>
                     <a:prstGeom prst="rect">
                       <a:avLst/>
@@ -286,8 +286,6 @@
           </wp:inline>
         </w:drawing>
       </w:r>
-      <w:bookmarkStart w:id="0" w:name="_GoBack"/>
-      <w:bookmarkEnd w:id="0"/>
     </w:p>
     <w:p>
       <w:pPr>
@@ -358,9 +356,9 @@
         </w:rPr>
         <w:lastRenderedPageBreak/>
         <w:drawing>
-          <wp:inline distT="0" distB="0" distL="0" distR="0" wp14:anchorId="685F43BB" wp14:editId="29B65293">
-            <wp:extent cx="3001645" cy="2410460"/>
-            <wp:effectExtent l="0" t="0" r="0" b="2540"/>
+          <wp:inline distT="0" distB="0" distL="0" distR="0" wp14:anchorId="685F43BB" wp14:editId="68CD242C">
+            <wp:extent cx="5717872" cy="2402840"/>
+            <wp:effectExtent l="0" t="0" r="0" b="0"/>
             <wp:docPr id="5" name="Picture 5"/>
             <wp:cNvGraphicFramePr>
               <a:graphicFrameLocks xmlns:a="http://schemas.openxmlformats.org/drawingml/2006/main" noChangeAspect="1"/>
@@ -382,7 +380,6 @@
                         </a:ext>
                       </a:extLst>
                     </a:blip>
-                    <a:srcRect/>
                     <a:stretch>
                       <a:fillRect/>
                     </a:stretch>
@@ -390,7 +387,7 @@
                   <pic:spPr bwMode="auto">
                     <a:xfrm>
                       <a:off x="0" y="0"/>
-                      <a:ext cx="3001645" cy="2410460"/>
+                      <a:ext cx="5734719" cy="2409920"/>
                     </a:xfrm>
                     <a:prstGeom prst="rect">
                       <a:avLst/>
@@ -692,8 +689,8 @@
     </w:p>
     <w:tbl>
       <w:tblPr>
-        <w:tblW w:w="0" w:type="auto"/>
-        <w:tblInd w:w="-118" w:type="dxa"/>
+        <w:tblpPr w:leftFromText="180" w:rightFromText="180" w:vertAnchor="page" w:horzAnchor="page" w:tblpX="1270" w:tblpY="1985"/>
+        <w:tblW w:w="9860" w:type="dxa"/>
         <w:tblBorders>
           <w:top w:val="nil"/>
           <w:left w:val="nil"/>
@@ -703,14 +700,14 @@
         <w:tblLook w:val="0000" w:firstRow="0" w:lastRow="0" w:firstColumn="0" w:lastColumn="0" w:noHBand="0" w:noVBand="0"/>
       </w:tblPr>
       <w:tblGrid>
-        <w:gridCol w:w="4022"/>
-        <w:gridCol w:w="5360"/>
-        <w:gridCol w:w="6097"/>
+        <w:gridCol w:w="2064"/>
+        <w:gridCol w:w="3898"/>
+        <w:gridCol w:w="3898"/>
       </w:tblGrid>
       <w:tr>
         <w:tc>
           <w:tcPr>
-            <w:tcW w:w="4022" w:type="dxa"/>
+            <w:tcW w:w="2064" w:type="dxa"/>
             <w:tcBorders>
               <w:top w:val="single" w:sz="40" w:space="0" w:color="A6AAA8"/>
               <w:left w:val="single" w:sz="8" w:space="0" w:color="000000"/>
@@ -742,7 +739,7 @@
         </w:tc>
         <w:tc>
           <w:tcPr>
-            <w:tcW w:w="5360" w:type="dxa"/>
+            <w:tcW w:w="3898" w:type="dxa"/>
             <w:tcBorders>
               <w:top w:val="single" w:sz="40" w:space="0" w:color="A6AAA8"/>
               <w:left w:val="single" w:sz="8" w:space="0" w:color="000000"/>
@@ -764,6 +761,7 @@
               <w:autoSpaceDN w:val="0"/>
               <w:adjustRightInd w:val="0"/>
               <w:spacing w:line="280" w:lineRule="atLeast"/>
+              <w:jc w:val="center"/>
               <w:rPr>
                 <w:rFonts w:ascii="Avenir Book" w:hAnsi="Avenir Book" w:cs="Futura Medium"/>
                 <w:color w:val="000000"/>
@@ -773,75 +771,6 @@
             <w:r>
               <w:rPr>
                 <w:rFonts w:ascii="Avenir Book" w:hAnsi="Avenir Book" w:cs="Futura Medium"/>
-                <w:noProof/>
-                <w:color w:val="000000"/>
-                <w:lang w:eastAsia="zh-CN"/>
-              </w:rPr>
-              <w:drawing>
-                <wp:inline distT="0" distB="0" distL="0" distR="0" wp14:anchorId="380D089A" wp14:editId="670FBAE2">
-                  <wp:extent cx="9525" cy="9525"/>
-                  <wp:effectExtent l="0" t="0" r="0" b="0"/>
-                  <wp:docPr id="2" name="Picture 2"/>
-                  <wp:cNvGraphicFramePr>
-                    <a:graphicFrameLocks xmlns:a="http://schemas.openxmlformats.org/drawingml/2006/main" noChangeAspect="1"/>
-                  </wp:cNvGraphicFramePr>
-                  <a:graphic xmlns:a="http://schemas.openxmlformats.org/drawingml/2006/main">
-                    <a:graphicData uri="http://schemas.openxmlformats.org/drawingml/2006/picture">
-                      <pic:pic xmlns:pic="http://schemas.openxmlformats.org/drawingml/2006/picture">
-                        <pic:nvPicPr>
-                          <pic:cNvPr id="0" name="Picture 6"/>
-                          <pic:cNvPicPr>
-                            <a:picLocks noChangeAspect="1" noChangeArrowheads="1"/>
-                          </pic:cNvPicPr>
-                        </pic:nvPicPr>
-                        <pic:blipFill>
-                          <a:blip r:embed="rId9">
-                            <a:extLst>
-                              <a:ext uri="{28A0092B-C50C-407E-A947-70E740481C1C}">
-                                <a14:useLocalDpi xmlns:a14="http://schemas.microsoft.com/office/drawing/2010/main" val="0"/>
-                              </a:ext>
-                            </a:extLst>
-                          </a:blip>
-                          <a:srcRect/>
-                          <a:stretch>
-                            <a:fillRect/>
-                          </a:stretch>
-                        </pic:blipFill>
-                        <pic:spPr bwMode="auto">
-                          <a:xfrm>
-                            <a:off x="0" y="0"/>
-                            <a:ext cx="9525" cy="9525"/>
-                          </a:xfrm>
-                          <a:prstGeom prst="rect">
-                            <a:avLst/>
-                          </a:prstGeom>
-                          <a:noFill/>
-                          <a:ln>
-                            <a:noFill/>
-                          </a:ln>
-                        </pic:spPr>
-                      </pic:pic>
-                    </a:graphicData>
-                  </a:graphic>
-                </wp:inline>
-              </w:drawing>
-            </w:r>
-          </w:p>
-          <w:p>
-            <w:pPr>
-              <w:autoSpaceDE w:val="0"/>
-              <w:autoSpaceDN w:val="0"/>
-              <w:adjustRightInd w:val="0"/>
-              <w:spacing w:after="240" w:line="300" w:lineRule="atLeast"/>
-              <w:rPr>
-                <w:rFonts w:ascii="Avenir Book" w:hAnsi="Avenir Book" w:cs="Futura Medium"/>
-                <w:color w:val="000000"/>
-                <w:lang w:val="en-US"/>
-              </w:rPr>
-            </w:pPr>
-            <w:r>
-              <w:rPr>
-                <w:rFonts w:ascii="Avenir Book" w:hAnsi="Avenir Book" w:cs="Futura Medium"/>
                 <w:b/>
                 <w:bCs/>
                 <w:color w:val="000000"/>
@@ -849,13 +778,13 @@
                 <w:szCs w:val="26"/>
                 <w:lang w:val="en-US"/>
               </w:rPr>
-              <w:t xml:space="preserve">Constraint and possible effect </w:t>
+              <w:t>Constraint and possible effect</w:t>
             </w:r>
           </w:p>
         </w:tc>
         <w:tc>
           <w:tcPr>
-            <w:tcW w:w="6097" w:type="dxa"/>
+            <w:tcW w:w="3898" w:type="dxa"/>
             <w:tcBorders>
               <w:top w:val="single" w:sz="40" w:space="0" w:color="A6AAA8"/>
               <w:left w:val="single" w:sz="8" w:space="0" w:color="000000"/>
@@ -877,6 +806,7 @@
               <w:autoSpaceDN w:val="0"/>
               <w:adjustRightInd w:val="0"/>
               <w:spacing w:line="280" w:lineRule="atLeast"/>
+              <w:jc w:val="center"/>
               <w:rPr>
                 <w:rFonts w:ascii="Avenir Book" w:hAnsi="Avenir Book" w:cs="Futura Medium"/>
                 <w:color w:val="000000"/>
@@ -886,75 +816,6 @@
             <w:r>
               <w:rPr>
                 <w:rFonts w:ascii="Avenir Book" w:hAnsi="Avenir Book" w:cs="Futura Medium"/>
-                <w:noProof/>
-                <w:color w:val="000000"/>
-                <w:lang w:eastAsia="zh-CN"/>
-              </w:rPr>
-              <w:drawing>
-                <wp:inline distT="0" distB="0" distL="0" distR="0" wp14:anchorId="6181601E" wp14:editId="3B514DF1">
-                  <wp:extent cx="9525" cy="55245"/>
-                  <wp:effectExtent l="0" t="0" r="3175" b="0"/>
-                  <wp:docPr id="1" name="Picture 1"/>
-                  <wp:cNvGraphicFramePr>
-                    <a:graphicFrameLocks xmlns:a="http://schemas.openxmlformats.org/drawingml/2006/main" noChangeAspect="1"/>
-                  </wp:cNvGraphicFramePr>
-                  <a:graphic xmlns:a="http://schemas.openxmlformats.org/drawingml/2006/main">
-                    <a:graphicData uri="http://schemas.openxmlformats.org/drawingml/2006/picture">
-                      <pic:pic xmlns:pic="http://schemas.openxmlformats.org/drawingml/2006/picture">
-                        <pic:nvPicPr>
-                          <pic:cNvPr id="0" name="Picture 7"/>
-                          <pic:cNvPicPr>
-                            <a:picLocks noChangeAspect="1" noChangeArrowheads="1"/>
-                          </pic:cNvPicPr>
-                        </pic:nvPicPr>
-                        <pic:blipFill>
-                          <a:blip r:embed="rId10">
-                            <a:extLst>
-                              <a:ext uri="{28A0092B-C50C-407E-A947-70E740481C1C}">
-                                <a14:useLocalDpi xmlns:a14="http://schemas.microsoft.com/office/drawing/2010/main" val="0"/>
-                              </a:ext>
-                            </a:extLst>
-                          </a:blip>
-                          <a:srcRect/>
-                          <a:stretch>
-                            <a:fillRect/>
-                          </a:stretch>
-                        </pic:blipFill>
-                        <pic:spPr bwMode="auto">
-                          <a:xfrm>
-                            <a:off x="0" y="0"/>
-                            <a:ext cx="9525" cy="55245"/>
-                          </a:xfrm>
-                          <a:prstGeom prst="rect">
-                            <a:avLst/>
-                          </a:prstGeom>
-                          <a:noFill/>
-                          <a:ln>
-                            <a:noFill/>
-                          </a:ln>
-                        </pic:spPr>
-                      </pic:pic>
-                    </a:graphicData>
-                  </a:graphic>
-                </wp:inline>
-              </w:drawing>
-            </w:r>
-          </w:p>
-          <w:p>
-            <w:pPr>
-              <w:autoSpaceDE w:val="0"/>
-              <w:autoSpaceDN w:val="0"/>
-              <w:adjustRightInd w:val="0"/>
-              <w:spacing w:after="240" w:line="300" w:lineRule="atLeast"/>
-              <w:rPr>
-                <w:rFonts w:ascii="Avenir Book" w:hAnsi="Avenir Book" w:cs="Futura Medium"/>
-                <w:color w:val="000000"/>
-                <w:lang w:val="en-US"/>
-              </w:rPr>
-            </w:pPr>
-            <w:r>
-              <w:rPr>
-                <w:rFonts w:ascii="Avenir Book" w:hAnsi="Avenir Book" w:cs="Futura Medium"/>
                 <w:b/>
                 <w:bCs/>
                 <w:color w:val="000000"/>
@@ -962,7 +823,7 @@
                 <w:szCs w:val="26"/>
                 <w:lang w:val="en-US"/>
               </w:rPr>
-              <w:t xml:space="preserve">Solution </w:t>
+              <w:t>Solution</w:t>
             </w:r>
           </w:p>
         </w:tc>
@@ -975,7 +836,7 @@
         </w:tblPrEx>
         <w:tc>
           <w:tcPr>
-            <w:tcW w:w="4022" w:type="dxa"/>
+            <w:tcW w:w="2064" w:type="dxa"/>
             <w:tcBorders>
               <w:top w:val="single" w:sz="72" w:space="0" w:color="BABCBA"/>
               <w:left w:val="single" w:sz="8" w:space="0" w:color="000000"/>
@@ -1019,7 +880,7 @@
         </w:tc>
         <w:tc>
           <w:tcPr>
-            <w:tcW w:w="5360" w:type="dxa"/>
+            <w:tcW w:w="3898" w:type="dxa"/>
             <w:tcBorders>
               <w:top w:val="single" w:sz="72" w:space="0" w:color="848686"/>
               <w:left w:val="single" w:sz="8" w:space="0" w:color="000000"/>
@@ -1046,11 +907,13 @@
                 <w:lang w:val="en-US"/>
               </w:rPr>
             </w:pPr>
+            <w:bookmarkStart w:id="0" w:name="_GoBack"/>
+            <w:bookmarkEnd w:id="0"/>
           </w:p>
         </w:tc>
         <w:tc>
           <w:tcPr>
-            <w:tcW w:w="6097" w:type="dxa"/>
+            <w:tcW w:w="3898" w:type="dxa"/>
             <w:tcBorders>
               <w:top w:val="single" w:sz="72" w:space="0" w:color="848686"/>
               <w:left w:val="single" w:sz="8" w:space="0" w:color="000000"/>
@@ -1088,7 +951,7 @@
         </w:tblPrEx>
         <w:tc>
           <w:tcPr>
-            <w:tcW w:w="4022" w:type="dxa"/>
+            <w:tcW w:w="2064" w:type="dxa"/>
             <w:tcBorders>
               <w:top w:val="single" w:sz="72" w:space="0" w:color="C7C9C9"/>
               <w:left w:val="single" w:sz="8" w:space="0" w:color="000000"/>
@@ -1132,7 +995,7 @@
         </w:tc>
         <w:tc>
           <w:tcPr>
-            <w:tcW w:w="5360" w:type="dxa"/>
+            <w:tcW w:w="3898" w:type="dxa"/>
             <w:tcBorders>
               <w:top w:val="single" w:sz="72" w:space="0" w:color="C9C9C9"/>
               <w:left w:val="single" w:sz="8" w:space="0" w:color="000000"/>
@@ -1164,7 +1027,7 @@
         </w:tc>
         <w:tc>
           <w:tcPr>
-            <w:tcW w:w="6097" w:type="dxa"/>
+            <w:tcW w:w="3898" w:type="dxa"/>
             <w:tcBorders>
               <w:top w:val="single" w:sz="72" w:space="0" w:color="C9C9C9"/>
               <w:left w:val="single" w:sz="8" w:space="0" w:color="000000"/>
@@ -1203,7 +1066,7 @@
         </w:tblPrEx>
         <w:tc>
           <w:tcPr>
-            <w:tcW w:w="4022" w:type="dxa"/>
+            <w:tcW w:w="2064" w:type="dxa"/>
             <w:tcBorders>
               <w:top w:val="single" w:sz="72" w:space="0" w:color="C7C9C9"/>
               <w:left w:val="single" w:sz="8" w:space="0" w:color="000000"/>
@@ -1247,7 +1110,7 @@
         </w:tc>
         <w:tc>
           <w:tcPr>
-            <w:tcW w:w="5360" w:type="dxa"/>
+            <w:tcW w:w="3898" w:type="dxa"/>
             <w:tcBorders>
               <w:top w:val="single" w:sz="72" w:space="0" w:color="B0B0B0"/>
               <w:left w:val="single" w:sz="8" w:space="0" w:color="000000"/>
@@ -1278,7 +1141,7 @@
         </w:tc>
         <w:tc>
           <w:tcPr>
-            <w:tcW w:w="6097" w:type="dxa"/>
+            <w:tcW w:w="3898" w:type="dxa"/>
             <w:tcBorders>
               <w:top w:val="single" w:sz="72" w:space="0" w:color="B0B0B0"/>
               <w:left w:val="single" w:sz="8" w:space="0" w:color="000000"/>
@@ -1316,7 +1179,7 @@
         </w:tblPrEx>
         <w:tc>
           <w:tcPr>
-            <w:tcW w:w="4022" w:type="dxa"/>
+            <w:tcW w:w="2064" w:type="dxa"/>
             <w:tcBorders>
               <w:top w:val="single" w:sz="72" w:space="0" w:color="C7C9C9"/>
               <w:left w:val="single" w:sz="8" w:space="0" w:color="000000"/>
@@ -1360,7 +1223,7 @@
         </w:tc>
         <w:tc>
           <w:tcPr>
-            <w:tcW w:w="5360" w:type="dxa"/>
+            <w:tcW w:w="3898" w:type="dxa"/>
             <w:tcBorders>
               <w:top w:val="single" w:sz="72" w:space="0" w:color="C9C9C9"/>
               <w:left w:val="single" w:sz="8" w:space="0" w:color="000000"/>
@@ -1392,7 +1255,7 @@
         </w:tc>
         <w:tc>
           <w:tcPr>
-            <w:tcW w:w="6097" w:type="dxa"/>
+            <w:tcW w:w="3898" w:type="dxa"/>
             <w:tcBorders>
               <w:top w:val="single" w:sz="72" w:space="0" w:color="C9C9C9"/>
               <w:left w:val="single" w:sz="8" w:space="0" w:color="000000"/>
@@ -1426,7 +1289,7 @@
       <w:tr>
         <w:tc>
           <w:tcPr>
-            <w:tcW w:w="4022" w:type="dxa"/>
+            <w:tcW w:w="2064" w:type="dxa"/>
             <w:tcBorders>
               <w:top w:val="single" w:sz="72" w:space="0" w:color="C7C9C9"/>
               <w:left w:val="single" w:sz="8" w:space="0" w:color="000000"/>
@@ -1470,7 +1333,7 @@
         </w:tc>
         <w:tc>
           <w:tcPr>
-            <w:tcW w:w="5360" w:type="dxa"/>
+            <w:tcW w:w="3898" w:type="dxa"/>
             <w:tcBorders>
               <w:top w:val="single" w:sz="72" w:space="0" w:color="B0B0B0"/>
               <w:left w:val="single" w:sz="8" w:space="0" w:color="000000"/>
@@ -1501,7 +1364,7 @@
         </w:tc>
         <w:tc>
           <w:tcPr>
-            <w:tcW w:w="6097" w:type="dxa"/>
+            <w:tcW w:w="3898" w:type="dxa"/>
             <w:tcBorders>
               <w:top w:val="single" w:sz="72" w:space="0" w:color="B0B0B0"/>
               <w:left w:val="single" w:sz="8" w:space="0" w:color="000000"/>

</xml_diff>

<commit_message>
Finished analysis and design
</commit_message>
<xml_diff>
--- a/analysis_and_design/evidence_for_analysis_and_design.docx
+++ b/analysis_and_design/evidence_for_analysis_and_design.docx
@@ -647,6 +647,8 @@
         <w:rPr>
           <w:rFonts w:ascii="Avenir Book" w:hAnsi="Avenir Book" w:cs="Futura Medium"/>
           <w:color w:val="000000"/>
+          <w:sz w:val="29"/>
+          <w:szCs w:val="29"/>
           <w:lang w:val="en-US"/>
         </w:rPr>
       </w:pPr>
@@ -662,34 +664,9 @@
         <w:t xml:space="preserve">Evidence for unit </w:t>
       </w:r>
     </w:p>
-    <w:p>
-      <w:pPr>
-        <w:autoSpaceDE w:val="0"/>
-        <w:autoSpaceDN w:val="0"/>
-        <w:adjustRightInd w:val="0"/>
-        <w:spacing w:after="240" w:line="340" w:lineRule="atLeast"/>
-        <w:rPr>
-          <w:rFonts w:ascii="Avenir Book" w:hAnsi="Avenir Book" w:cs="Futura Medium"/>
-          <w:color w:val="000000"/>
-          <w:lang w:val="en-US"/>
-        </w:rPr>
-      </w:pPr>
-      <w:r>
-        <w:rPr>
-          <w:rFonts w:ascii="Avenir Book" w:hAnsi="Avenir Book" w:cs="Futura Medium"/>
-          <w:b/>
-          <w:bCs/>
-          <w:color w:val="000000"/>
-          <w:sz w:val="29"/>
-          <w:szCs w:val="29"/>
-          <w:lang w:val="en-US"/>
-        </w:rPr>
-        <w:t xml:space="preserve">A.D.6 Implementations Constraints </w:t>
-      </w:r>
-    </w:p>
     <w:tbl>
       <w:tblPr>
-        <w:tblpPr w:leftFromText="180" w:rightFromText="180" w:vertAnchor="page" w:horzAnchor="page" w:tblpX="1270" w:tblpY="1985"/>
+        <w:tblpPr w:leftFromText="180" w:rightFromText="180" w:vertAnchor="page" w:horzAnchor="page" w:tblpX="1090" w:tblpY="2885"/>
         <w:tblW w:w="9860" w:type="dxa"/>
         <w:tblBorders>
           <w:top w:val="nil"/>
@@ -704,6 +681,58 @@
         <w:gridCol w:w="3898"/>
         <w:gridCol w:w="3898"/>
       </w:tblGrid>
+      <w:tr>
+        <w:tc>
+          <w:tcPr>
+            <w:tcW w:w="9860" w:type="dxa"/>
+            <w:gridSpan w:val="3"/>
+            <w:tcBorders>
+              <w:top w:val="single" w:sz="40" w:space="0" w:color="A6AAA8"/>
+              <w:left w:val="single" w:sz="8" w:space="0" w:color="000000"/>
+              <w:bottom w:val="single" w:sz="72" w:space="0" w:color="BABCBA"/>
+              <w:right w:val="single" w:sz="8" w:space="0" w:color="000000"/>
+            </w:tcBorders>
+            <w:shd w:val="clear" w:color="auto" w:fill="B0B3B2"/>
+            <w:tcMar>
+              <w:top w:w="20" w:type="nil"/>
+              <w:left w:w="20" w:type="nil"/>
+              <w:bottom w:w="20" w:type="nil"/>
+              <w:right w:w="20" w:type="nil"/>
+            </w:tcMar>
+            <w:vAlign w:val="center"/>
+          </w:tcPr>
+          <w:p>
+            <w:pPr>
+              <w:autoSpaceDE w:val="0"/>
+              <w:autoSpaceDN w:val="0"/>
+              <w:adjustRightInd w:val="0"/>
+              <w:spacing w:line="280" w:lineRule="atLeast"/>
+              <w:jc w:val="center"/>
+              <w:rPr>
+                <w:rFonts w:ascii="Avenir Book" w:hAnsi="Avenir Book" w:cs="Futura Medium"/>
+                <w:b/>
+                <w:bCs/>
+                <w:color w:val="000000"/>
+                <w:sz w:val="26"/>
+                <w:szCs w:val="26"/>
+                <w:lang w:val="en-US"/>
+              </w:rPr>
+            </w:pPr>
+            <w:r>
+              <w:rPr>
+                <w:rFonts w:ascii="Avenir Book" w:hAnsi="Avenir Book" w:cs="Futura Medium"/>
+                <w:b/>
+                <w:bCs/>
+                <w:color w:val="000000"/>
+                <w:sz w:val="26"/>
+                <w:szCs w:val="26"/>
+                <w:lang w:val="en-US"/>
+              </w:rPr>
+              <w:t>Webapp project: plantry</w:t>
+            </w:r>
+          </w:p>
+        </w:tc>
+      </w:tr>
       <w:tr>
         <w:tc>
           <w:tcPr>
@@ -907,8 +936,14 @@
                 <w:lang w:val="en-US"/>
               </w:rPr>
             </w:pPr>
-            <w:bookmarkStart w:id="0" w:name="_GoBack"/>
-            <w:bookmarkEnd w:id="0"/>
+            <w:r>
+              <w:rPr>
+                <w:rFonts w:ascii="Avenir Book" w:hAnsi="Avenir Book" w:cs="Futura Medium"/>
+                <w:color w:val="000000"/>
+                <w:lang w:val="en-US"/>
+              </w:rPr>
+              <w:t>Working with an old Macbook Air.</w:t>
+            </w:r>
           </w:p>
         </w:tc>
         <w:tc>
@@ -940,6 +975,14 @@
                 <w:lang w:val="en-US"/>
               </w:rPr>
             </w:pPr>
+            <w:r>
+              <w:rPr>
+                <w:rFonts w:ascii="Avenir Book" w:hAnsi="Avenir Book" w:cs="Futura Medium"/>
+                <w:color w:val="000000"/>
+                <w:lang w:val="en-US"/>
+              </w:rPr>
+              <w:t>Keep code streamlined and computations as necessary.</w:t>
+            </w:r>
           </w:p>
         </w:tc>
       </w:tr>
@@ -989,7 +1032,19 @@
                 <w:szCs w:val="26"/>
                 <w:lang w:val="en-US"/>
               </w:rPr>
-              <w:t xml:space="preserve">Performance requirements </w:t>
+              <w:t>Usability</w:t>
+            </w:r>
+            <w:r>
+              <w:rPr>
+                <w:rFonts w:ascii="Avenir Book" w:hAnsi="Avenir Book" w:cs="Futura Medium"/>
+                <w:b/>
+                <w:bCs/>
+                <w:color w:val="000000"/>
+                <w:sz w:val="26"/>
+                <w:szCs w:val="26"/>
+                <w:lang w:val="en-US"/>
+              </w:rPr>
+              <w:t xml:space="preserve"> </w:t>
             </w:r>
           </w:p>
         </w:tc>
@@ -1023,6 +1078,14 @@
                 <w:lang w:val="en-US"/>
               </w:rPr>
             </w:pPr>
+            <w:r>
+              <w:rPr>
+                <w:rFonts w:ascii="Avenir Book" w:hAnsi="Avenir Book" w:cs="Futura Medium"/>
+                <w:color w:val="000000"/>
+                <w:lang w:val="en-US"/>
+              </w:rPr>
+              <w:t>Website should be accessible for people with disabilities.</w:t>
+            </w:r>
           </w:p>
         </w:tc>
         <w:tc>
@@ -1055,6 +1118,14 @@
                 <w:lang w:val="en-US"/>
               </w:rPr>
             </w:pPr>
+            <w:r>
+              <w:rPr>
+                <w:rFonts w:ascii="Avenir Book" w:hAnsi="Avenir Book" w:cs="Futura Medium"/>
+                <w:color w:val="000000"/>
+                <w:lang w:val="en-US"/>
+              </w:rPr>
+              <w:t>Ensure all best practices are used for accessibility such as proper labelling of forms.</w:t>
+            </w:r>
           </w:p>
         </w:tc>
       </w:tr>
@@ -1137,6 +1208,14 @@
                 <w:lang w:val="en-US"/>
               </w:rPr>
             </w:pPr>
+            <w:r>
+              <w:rPr>
+                <w:rFonts w:ascii="Avenir Book" w:hAnsi="Avenir Book" w:cs="Futura Medium"/>
+                <w:color w:val="000000"/>
+                <w:lang w:val="en-US"/>
+              </w:rPr>
+              <w:t>Users may be able to enter invalid data when interacting with site.</w:t>
+            </w:r>
           </w:p>
         </w:tc>
         <w:tc>
@@ -1168,6 +1247,16 @@
                 <w:lang w:val="en-US"/>
               </w:rPr>
             </w:pPr>
+            <w:r>
+              <w:rPr>
+                <w:rFonts w:ascii="Avenir Book" w:hAnsi="Avenir Book" w:cs="Futura Medium"/>
+                <w:color w:val="000000"/>
+                <w:lang w:val="en-US"/>
+              </w:rPr>
+              <w:t>Add edge casing to ensure meaningful error messages are displayed.</w:t>
+            </w:r>
+            <w:bookmarkStart w:id="0" w:name="_GoBack"/>
+            <w:bookmarkEnd w:id="0"/>
           </w:p>
         </w:tc>
       </w:tr>
@@ -1251,6 +1340,14 @@
                 <w:lang w:val="en-US"/>
               </w:rPr>
             </w:pPr>
+            <w:r>
+              <w:rPr>
+                <w:rFonts w:ascii="Avenir Book" w:hAnsi="Avenir Book" w:cs="Futura Medium"/>
+                <w:color w:val="000000"/>
+                <w:lang w:val="en-US"/>
+              </w:rPr>
+              <w:t>There is no budget for this project.</w:t>
+            </w:r>
           </w:p>
         </w:tc>
         <w:tc>
@@ -1283,6 +1380,14 @@
                 <w:lang w:val="en-US"/>
               </w:rPr>
             </w:pPr>
+            <w:r>
+              <w:rPr>
+                <w:rFonts w:ascii="Avenir Book" w:hAnsi="Avenir Book" w:cs="Futura Medium"/>
+                <w:color w:val="000000"/>
+                <w:lang w:val="en-US"/>
+              </w:rPr>
+              <w:t>Use open source software, and royalty free images and content.</w:t>
+            </w:r>
           </w:p>
         </w:tc>
       </w:tr>
@@ -1360,6 +1465,14 @@
                 <w:lang w:val="en-US"/>
               </w:rPr>
             </w:pPr>
+            <w:r>
+              <w:rPr>
+                <w:rFonts w:ascii="Avenir Book" w:hAnsi="Avenir Book" w:cs="Futura Medium"/>
+                <w:color w:val="000000"/>
+                <w:lang w:val="en-US"/>
+              </w:rPr>
+              <w:t>There is one week to complete the project.</w:t>
+            </w:r>
           </w:p>
         </w:tc>
         <w:tc>
@@ -1391,16 +1504,42 @@
                 <w:lang w:val="en-US"/>
               </w:rPr>
             </w:pPr>
+            <w:r>
+              <w:rPr>
+                <w:rFonts w:ascii="Avenir Book" w:hAnsi="Avenir Book" w:cs="Futura Medium"/>
+                <w:color w:val="000000"/>
+                <w:lang w:val="en-US"/>
+              </w:rPr>
+              <w:t>Ensure a clear MVP is defined and complete it. Keep a list of future features in order not to get carried away.</w:t>
+            </w:r>
           </w:p>
         </w:tc>
       </w:tr>
     </w:tbl>
     <w:p>
       <w:pPr>
-        <w:rPr>
-          <w:rFonts w:ascii="Avenir Book" w:hAnsi="Avenir Book" w:cs="Futura Medium"/>
+        <w:autoSpaceDE w:val="0"/>
+        <w:autoSpaceDN w:val="0"/>
+        <w:adjustRightInd w:val="0"/>
+        <w:spacing w:after="240" w:line="340" w:lineRule="atLeast"/>
+        <w:rPr>
+          <w:rFonts w:ascii="Avenir Book" w:hAnsi="Avenir Book" w:cs="Futura Medium"/>
+          <w:color w:val="000000"/>
+          <w:lang w:val="en-US"/>
         </w:rPr>
       </w:pPr>
+      <w:r>
+        <w:rPr>
+          <w:rFonts w:ascii="Avenir Book" w:hAnsi="Avenir Book" w:cs="Futura Medium"/>
+          <w:b/>
+          <w:bCs/>
+          <w:color w:val="000000"/>
+          <w:sz w:val="29"/>
+          <w:szCs w:val="29"/>
+          <w:lang w:val="en-US"/>
+        </w:rPr>
+        <w:t>A.D.6 Implementations Constraints</w:t>
+      </w:r>
     </w:p>
     <w:sectPr>
       <w:pgSz w:w="11900" w:h="16840"/>

</xml_diff>

<commit_message>
Finished Analysis and Design evidence
</commit_message>
<xml_diff>
--- a/analysis_and_design/evidence_for_analysis_and_design.docx
+++ b/analysis_and_design/evidence_for_analysis_and_design.docx
@@ -120,7 +120,7 @@
           <w:rFonts w:ascii="Avenir Book" w:hAnsi="Avenir Book" w:cs="Futura Medium"/>
           <w:noProof/>
           <w:color w:val="000000"/>
-          <w:lang w:eastAsia="zh-CN"/>
+          <w:lang w:eastAsia="en-GB"/>
         </w:rPr>
         <w:drawing>
           <wp:inline distT="0" distB="0" distL="0" distR="0" wp14:anchorId="4FD208B3" wp14:editId="47A494CB">
@@ -236,7 +236,7 @@
           <w:rFonts w:ascii="Avenir Book" w:hAnsi="Avenir Book" w:cs="Futura Medium"/>
           <w:noProof/>
           <w:color w:val="000000"/>
-          <w:lang w:eastAsia="zh-CN"/>
+          <w:lang w:eastAsia="en-GB"/>
         </w:rPr>
         <w:drawing>
           <wp:inline distT="0" distB="0" distL="0" distR="0" wp14:anchorId="0FECFA74" wp14:editId="60BFE717">
@@ -352,7 +352,7 @@
           <w:rFonts w:ascii="Avenir Book" w:hAnsi="Avenir Book" w:cs="Futura Medium"/>
           <w:noProof/>
           <w:color w:val="000000"/>
-          <w:lang w:eastAsia="zh-CN"/>
+          <w:lang w:eastAsia="en-GB"/>
         </w:rPr>
         <w:lastRenderedPageBreak/>
         <w:drawing>
@@ -469,12 +469,12 @@
           <w:rFonts w:ascii="Avenir Book" w:hAnsi="Avenir Book" w:cs="Futura Medium"/>
           <w:noProof/>
           <w:color w:val="000000"/>
-          <w:lang w:eastAsia="zh-CN"/>
+          <w:lang w:eastAsia="en-GB"/>
         </w:rPr>
         <w:drawing>
-          <wp:inline distT="0" distB="0" distL="0" distR="0" wp14:anchorId="528A8B9F" wp14:editId="281B31C6">
-            <wp:extent cx="3001645" cy="2410460"/>
-            <wp:effectExtent l="0" t="0" r="0" b="2540"/>
+          <wp:inline distT="0" distB="0" distL="0" distR="0" wp14:anchorId="528A8B9F" wp14:editId="36610E68">
+            <wp:extent cx="5766435" cy="4001200"/>
+            <wp:effectExtent l="0" t="0" r="0" b="12065"/>
             <wp:docPr id="4" name="Picture 4"/>
             <wp:cNvGraphicFramePr>
               <a:graphicFrameLocks xmlns:a="http://schemas.openxmlformats.org/drawingml/2006/main" noChangeAspect="1"/>
@@ -496,7 +496,6 @@
                         </a:ext>
                       </a:extLst>
                     </a:blip>
-                    <a:srcRect/>
                     <a:stretch>
                       <a:fillRect/>
                     </a:stretch>
@@ -504,7 +503,7 @@
                   <pic:spPr bwMode="auto">
                     <a:xfrm>
                       <a:off x="0" y="0"/>
-                      <a:ext cx="3001645" cy="2410460"/>
+                      <a:ext cx="5791982" cy="4018926"/>
                     </a:xfrm>
                     <a:prstGeom prst="rect">
                       <a:avLst/>
@@ -546,17 +545,6 @@
     </w:p>
     <w:p>
       <w:pPr>
-        <w:autoSpaceDE w:val="0"/>
-        <w:autoSpaceDN w:val="0"/>
-        <w:adjustRightInd w:val="0"/>
-        <w:spacing w:after="240" w:line="340" w:lineRule="atLeast"/>
-        <w:rPr>
-          <w:rFonts w:ascii="Avenir Book" w:hAnsi="Avenir Book" w:cs="Futura Medium"/>
-          <w:color w:val="000000"/>
-          <w:lang w:val="en-US"/>
-        </w:rPr>
-      </w:pPr>
-      <w:r>
         <w:rPr>
           <w:rFonts w:ascii="Avenir Book" w:hAnsi="Avenir Book" w:cs="Futura Medium"/>
           <w:b/>
@@ -566,6 +554,43 @@
           <w:szCs w:val="29"/>
           <w:lang w:val="en-US"/>
         </w:rPr>
+      </w:pPr>
+      <w:r>
+        <w:rPr>
+          <w:rFonts w:ascii="Avenir Book" w:hAnsi="Avenir Book" w:cs="Futura Medium"/>
+          <w:b/>
+          <w:bCs/>
+          <w:color w:val="000000"/>
+          <w:sz w:val="29"/>
+          <w:szCs w:val="29"/>
+          <w:lang w:val="en-US"/>
+        </w:rPr>
+        <w:br w:type="page"/>
+      </w:r>
+    </w:p>
+    <w:p>
+      <w:pPr>
+        <w:autoSpaceDE w:val="0"/>
+        <w:autoSpaceDN w:val="0"/>
+        <w:adjustRightInd w:val="0"/>
+        <w:spacing w:after="240" w:line="340" w:lineRule="atLeast"/>
+        <w:rPr>
+          <w:rFonts w:ascii="Avenir Book" w:hAnsi="Avenir Book" w:cs="Futura Medium"/>
+          <w:color w:val="000000"/>
+          <w:lang w:val="en-US"/>
+        </w:rPr>
+      </w:pPr>
+      <w:r>
+        <w:rPr>
+          <w:rFonts w:ascii="Avenir Book" w:hAnsi="Avenir Book" w:cs="Futura Medium"/>
+          <w:b/>
+          <w:bCs/>
+          <w:color w:val="000000"/>
+          <w:sz w:val="29"/>
+          <w:szCs w:val="29"/>
+          <w:lang w:val="en-US"/>
+        </w:rPr>
+        <w:lastRenderedPageBreak/>
         <w:t xml:space="preserve">A.D.5 Inheritance diagram </w:t>
       </w:r>
     </w:p>
@@ -586,12 +611,12 @@
           <w:rFonts w:ascii="Avenir Book" w:hAnsi="Avenir Book" w:cs="Futura Medium"/>
           <w:noProof/>
           <w:color w:val="000000"/>
-          <w:lang w:eastAsia="zh-CN"/>
+          <w:lang w:eastAsia="en-GB"/>
         </w:rPr>
         <w:drawing>
-          <wp:inline distT="0" distB="0" distL="0" distR="0" wp14:anchorId="365138B2" wp14:editId="64F8CE3E">
-            <wp:extent cx="3001645" cy="2410460"/>
-            <wp:effectExtent l="0" t="0" r="0" b="2540"/>
+          <wp:inline distT="0" distB="0" distL="0" distR="0" wp14:anchorId="365138B2" wp14:editId="054CAAC4">
+            <wp:extent cx="5880735" cy="4157679"/>
+            <wp:effectExtent l="0" t="0" r="12065" b="8255"/>
             <wp:docPr id="3" name="Picture 3"/>
             <wp:cNvGraphicFramePr>
               <a:graphicFrameLocks xmlns:a="http://schemas.openxmlformats.org/drawingml/2006/main" noChangeAspect="1"/>
@@ -606,14 +631,13 @@
                     </pic:cNvPicPr>
                   </pic:nvPicPr>
                   <pic:blipFill>
-                    <a:blip r:embed="rId8">
+                    <a:blip r:embed="rId8" cstate="print">
                       <a:extLst>
                         <a:ext uri="{28A0092B-C50C-407E-A947-70E740481C1C}">
                           <a14:useLocalDpi xmlns:a14="http://schemas.microsoft.com/office/drawing/2010/main" val="0"/>
                         </a:ext>
                       </a:extLst>
                     </a:blip>
-                    <a:srcRect/>
                     <a:stretch>
                       <a:fillRect/>
                     </a:stretch>
@@ -621,7 +645,7 @@
                   <pic:spPr bwMode="auto">
                     <a:xfrm>
                       <a:off x="0" y="0"/>
-                      <a:ext cx="3001645" cy="2410460"/>
+                      <a:ext cx="5906153" cy="4175649"/>
                     </a:xfrm>
                     <a:prstGeom prst="rect">
                       <a:avLst/>
@@ -637,6 +661,8 @@
           </wp:inline>
         </w:drawing>
       </w:r>
+      <w:bookmarkStart w:id="0" w:name="_GoBack"/>
+      <w:bookmarkEnd w:id="0"/>
     </w:p>
     <w:p>
       <w:pPr>
@@ -660,875 +686,15 @@
           <w:szCs w:val="29"/>
           <w:lang w:val="en-US"/>
         </w:rPr>
-        <w:lastRenderedPageBreak/>
         <w:t xml:space="preserve">Evidence for unit </w:t>
       </w:r>
     </w:p>
-    <w:tbl>
-      <w:tblPr>
-        <w:tblpPr w:leftFromText="180" w:rightFromText="180" w:vertAnchor="page" w:horzAnchor="page" w:tblpX="1090" w:tblpY="2885"/>
-        <w:tblW w:w="9860" w:type="dxa"/>
-        <w:tblBorders>
-          <w:top w:val="nil"/>
-          <w:left w:val="nil"/>
-          <w:right w:val="nil"/>
-        </w:tblBorders>
-        <w:tblLayout w:type="fixed"/>
-        <w:tblLook w:val="0000" w:firstRow="0" w:lastRow="0" w:firstColumn="0" w:lastColumn="0" w:noHBand="0" w:noVBand="0"/>
-      </w:tblPr>
-      <w:tblGrid>
-        <w:gridCol w:w="2064"/>
-        <w:gridCol w:w="3898"/>
-        <w:gridCol w:w="3898"/>
-      </w:tblGrid>
-      <w:tr>
-        <w:tc>
-          <w:tcPr>
-            <w:tcW w:w="9860" w:type="dxa"/>
-            <w:gridSpan w:val="3"/>
-            <w:tcBorders>
-              <w:top w:val="single" w:sz="40" w:space="0" w:color="A6AAA8"/>
-              <w:left w:val="single" w:sz="8" w:space="0" w:color="000000"/>
-              <w:bottom w:val="single" w:sz="72" w:space="0" w:color="BABCBA"/>
-              <w:right w:val="single" w:sz="8" w:space="0" w:color="000000"/>
-            </w:tcBorders>
-            <w:shd w:val="clear" w:color="auto" w:fill="B0B3B2"/>
-            <w:tcMar>
-              <w:top w:w="20" w:type="nil"/>
-              <w:left w:w="20" w:type="nil"/>
-              <w:bottom w:w="20" w:type="nil"/>
-              <w:right w:w="20" w:type="nil"/>
-            </w:tcMar>
-            <w:vAlign w:val="center"/>
-          </w:tcPr>
-          <w:p>
-            <w:pPr>
-              <w:autoSpaceDE w:val="0"/>
-              <w:autoSpaceDN w:val="0"/>
-              <w:adjustRightInd w:val="0"/>
-              <w:spacing w:line="280" w:lineRule="atLeast"/>
-              <w:jc w:val="center"/>
-              <w:rPr>
-                <w:rFonts w:ascii="Avenir Book" w:hAnsi="Avenir Book" w:cs="Futura Medium"/>
-                <w:b/>
-                <w:bCs/>
-                <w:color w:val="000000"/>
-                <w:sz w:val="26"/>
-                <w:szCs w:val="26"/>
-                <w:lang w:val="en-US"/>
-              </w:rPr>
-            </w:pPr>
-            <w:r>
-              <w:rPr>
-                <w:rFonts w:ascii="Avenir Book" w:hAnsi="Avenir Book" w:cs="Futura Medium"/>
-                <w:b/>
-                <w:bCs/>
-                <w:color w:val="000000"/>
-                <w:sz w:val="26"/>
-                <w:szCs w:val="26"/>
-                <w:lang w:val="en-US"/>
-              </w:rPr>
-              <w:t>Webapp project: plantry</w:t>
-            </w:r>
-          </w:p>
-        </w:tc>
-      </w:tr>
-      <w:tr>
-        <w:tc>
-          <w:tcPr>
-            <w:tcW w:w="2064" w:type="dxa"/>
-            <w:tcBorders>
-              <w:top w:val="single" w:sz="40" w:space="0" w:color="A6AAA8"/>
-              <w:left w:val="single" w:sz="8" w:space="0" w:color="000000"/>
-              <w:bottom w:val="single" w:sz="72" w:space="0" w:color="BABCBA"/>
-              <w:right w:val="single" w:sz="8" w:space="0" w:color="000000"/>
-            </w:tcBorders>
-            <w:shd w:val="clear" w:color="auto" w:fill="B0B3B2"/>
-            <w:tcMar>
-              <w:top w:w="20" w:type="nil"/>
-              <w:left w:w="20" w:type="nil"/>
-              <w:bottom w:w="20" w:type="nil"/>
-              <w:right w:w="20" w:type="nil"/>
-            </w:tcMar>
-            <w:vAlign w:val="center"/>
-          </w:tcPr>
-          <w:p>
-            <w:pPr>
-              <w:autoSpaceDE w:val="0"/>
-              <w:autoSpaceDN w:val="0"/>
-              <w:adjustRightInd w:val="0"/>
-              <w:spacing w:line="280" w:lineRule="atLeast"/>
-              <w:rPr>
-                <w:rFonts w:ascii="Avenir Book" w:hAnsi="Avenir Book" w:cs="Futura Medium"/>
-                <w:color w:val="000000"/>
-                <w:lang w:val="en-US"/>
-              </w:rPr>
-            </w:pPr>
-          </w:p>
-        </w:tc>
-        <w:tc>
-          <w:tcPr>
-            <w:tcW w:w="3898" w:type="dxa"/>
-            <w:tcBorders>
-              <w:top w:val="single" w:sz="40" w:space="0" w:color="A6AAA8"/>
-              <w:left w:val="single" w:sz="8" w:space="0" w:color="000000"/>
-              <w:bottom w:val="single" w:sz="72" w:space="0" w:color="848686"/>
-              <w:right w:val="single" w:sz="8" w:space="0" w:color="000000"/>
-            </w:tcBorders>
-            <w:shd w:val="clear" w:color="auto" w:fill="B0B3B2"/>
-            <w:tcMar>
-              <w:top w:w="20" w:type="nil"/>
-              <w:left w:w="20" w:type="nil"/>
-              <w:bottom w:w="20" w:type="nil"/>
-              <w:right w:w="20" w:type="nil"/>
-            </w:tcMar>
-            <w:vAlign w:val="center"/>
-          </w:tcPr>
-          <w:p>
-            <w:pPr>
-              <w:autoSpaceDE w:val="0"/>
-              <w:autoSpaceDN w:val="0"/>
-              <w:adjustRightInd w:val="0"/>
-              <w:spacing w:line="280" w:lineRule="atLeast"/>
-              <w:jc w:val="center"/>
-              <w:rPr>
-                <w:rFonts w:ascii="Avenir Book" w:hAnsi="Avenir Book" w:cs="Futura Medium"/>
-                <w:color w:val="000000"/>
-                <w:lang w:val="en-US"/>
-              </w:rPr>
-            </w:pPr>
-            <w:r>
-              <w:rPr>
-                <w:rFonts w:ascii="Avenir Book" w:hAnsi="Avenir Book" w:cs="Futura Medium"/>
-                <w:b/>
-                <w:bCs/>
-                <w:color w:val="000000"/>
-                <w:sz w:val="26"/>
-                <w:szCs w:val="26"/>
-                <w:lang w:val="en-US"/>
-              </w:rPr>
-              <w:t>Constraint and possible effect</w:t>
-            </w:r>
-          </w:p>
-        </w:tc>
-        <w:tc>
-          <w:tcPr>
-            <w:tcW w:w="3898" w:type="dxa"/>
-            <w:tcBorders>
-              <w:top w:val="single" w:sz="40" w:space="0" w:color="A6AAA8"/>
-              <w:left w:val="single" w:sz="8" w:space="0" w:color="000000"/>
-              <w:bottom w:val="single" w:sz="72" w:space="0" w:color="848686"/>
-              <w:right w:val="single" w:sz="8" w:space="0" w:color="000000"/>
-            </w:tcBorders>
-            <w:shd w:val="clear" w:color="auto" w:fill="B0B3B2"/>
-            <w:tcMar>
-              <w:top w:w="20" w:type="nil"/>
-              <w:left w:w="20" w:type="nil"/>
-              <w:bottom w:w="20" w:type="nil"/>
-              <w:right w:w="20" w:type="nil"/>
-            </w:tcMar>
-            <w:vAlign w:val="center"/>
-          </w:tcPr>
-          <w:p>
-            <w:pPr>
-              <w:autoSpaceDE w:val="0"/>
-              <w:autoSpaceDN w:val="0"/>
-              <w:adjustRightInd w:val="0"/>
-              <w:spacing w:line="280" w:lineRule="atLeast"/>
-              <w:jc w:val="center"/>
-              <w:rPr>
-                <w:rFonts w:ascii="Avenir Book" w:hAnsi="Avenir Book" w:cs="Futura Medium"/>
-                <w:color w:val="000000"/>
-                <w:lang w:val="en-US"/>
-              </w:rPr>
-            </w:pPr>
-            <w:r>
-              <w:rPr>
-                <w:rFonts w:ascii="Avenir Book" w:hAnsi="Avenir Book" w:cs="Futura Medium"/>
-                <w:b/>
-                <w:bCs/>
-                <w:color w:val="000000"/>
-                <w:sz w:val="26"/>
-                <w:szCs w:val="26"/>
-                <w:lang w:val="en-US"/>
-              </w:rPr>
-              <w:t>Solution</w:t>
-            </w:r>
-          </w:p>
-        </w:tc>
-      </w:tr>
-      <w:tr>
-        <w:tblPrEx>
-          <w:tblBorders>
-            <w:top w:val="none" w:sz="0" w:space="0" w:color="auto"/>
-          </w:tblBorders>
-        </w:tblPrEx>
-        <w:tc>
-          <w:tcPr>
-            <w:tcW w:w="2064" w:type="dxa"/>
-            <w:tcBorders>
-              <w:top w:val="single" w:sz="72" w:space="0" w:color="BABCBA"/>
-              <w:left w:val="single" w:sz="8" w:space="0" w:color="000000"/>
-              <w:bottom w:val="single" w:sz="72" w:space="0" w:color="C7C9C9"/>
-              <w:right w:val="single" w:sz="8" w:space="0" w:color="000000"/>
-            </w:tcBorders>
-            <w:shd w:val="clear" w:color="auto" w:fill="DCDDDD"/>
-            <w:tcMar>
-              <w:top w:w="20" w:type="nil"/>
-              <w:left w:w="20" w:type="nil"/>
-              <w:bottom w:w="20" w:type="nil"/>
-              <w:right w:w="20" w:type="nil"/>
-            </w:tcMar>
-            <w:vAlign w:val="center"/>
-          </w:tcPr>
-          <w:p>
-            <w:pPr>
-              <w:autoSpaceDE w:val="0"/>
-              <w:autoSpaceDN w:val="0"/>
-              <w:adjustRightInd w:val="0"/>
-              <w:spacing w:after="240" w:line="300" w:lineRule="atLeast"/>
-              <w:rPr>
-                <w:rFonts w:ascii="Avenir Book" w:hAnsi="Avenir Book" w:cs="Futura Medium"/>
-                <w:color w:val="000000"/>
-                <w:lang w:val="en-US"/>
-              </w:rPr>
-            </w:pPr>
-            <w:r>
-              <w:rPr>
-                <w:rFonts w:ascii="Avenir Book" w:hAnsi="Avenir Book" w:cs="Futura Medium"/>
-                <w:b/>
-                <w:bCs/>
-                <w:color w:val="000000"/>
-                <w:sz w:val="26"/>
-                <w:szCs w:val="26"/>
-                <w:lang w:val="en-US"/>
-              </w:rPr>
-              <w:t xml:space="preserve">Hardware and software platforms </w:t>
-            </w:r>
-          </w:p>
-        </w:tc>
-        <w:tc>
-          <w:tcPr>
-            <w:tcW w:w="3898" w:type="dxa"/>
-            <w:tcBorders>
-              <w:top w:val="single" w:sz="72" w:space="0" w:color="848686"/>
-              <w:left w:val="single" w:sz="8" w:space="0" w:color="000000"/>
-              <w:bottom w:val="single" w:sz="72" w:space="0" w:color="C9C9C9"/>
-              <w:right w:val="single" w:sz="8" w:space="0" w:color="000000"/>
-            </w:tcBorders>
-            <w:tcMar>
-              <w:top w:w="20" w:type="nil"/>
-              <w:left w:w="20" w:type="nil"/>
-              <w:bottom w:w="20" w:type="nil"/>
-              <w:right w:w="20" w:type="nil"/>
-            </w:tcMar>
-            <w:vAlign w:val="center"/>
-          </w:tcPr>
-          <w:p>
-            <w:pPr>
-              <w:autoSpaceDE w:val="0"/>
-              <w:autoSpaceDN w:val="0"/>
-              <w:adjustRightInd w:val="0"/>
-              <w:spacing w:line="280" w:lineRule="atLeast"/>
-              <w:rPr>
-                <w:rFonts w:ascii="Avenir Book" w:hAnsi="Avenir Book" w:cs="Futura Medium"/>
-                <w:color w:val="000000"/>
-                <w:lang w:val="en-US"/>
-              </w:rPr>
-            </w:pPr>
-            <w:r>
-              <w:rPr>
-                <w:rFonts w:ascii="Avenir Book" w:hAnsi="Avenir Book" w:cs="Futura Medium"/>
-                <w:color w:val="000000"/>
-                <w:lang w:val="en-US"/>
-              </w:rPr>
-              <w:t>Working with an old Macbook Air.</w:t>
-            </w:r>
-          </w:p>
-        </w:tc>
-        <w:tc>
-          <w:tcPr>
-            <w:tcW w:w="3898" w:type="dxa"/>
-            <w:tcBorders>
-              <w:top w:val="single" w:sz="72" w:space="0" w:color="848686"/>
-              <w:left w:val="single" w:sz="8" w:space="0" w:color="000000"/>
-              <w:bottom w:val="single" w:sz="72" w:space="0" w:color="C9C9C9"/>
-              <w:right w:val="single" w:sz="8" w:space="0" w:color="000000"/>
-            </w:tcBorders>
-            <w:tcMar>
-              <w:top w:w="20" w:type="nil"/>
-              <w:left w:w="20" w:type="nil"/>
-              <w:bottom w:w="20" w:type="nil"/>
-              <w:right w:w="20" w:type="nil"/>
-            </w:tcMar>
-            <w:vAlign w:val="center"/>
-          </w:tcPr>
-          <w:p>
-            <w:pPr>
-              <w:autoSpaceDE w:val="0"/>
-              <w:autoSpaceDN w:val="0"/>
-              <w:adjustRightInd w:val="0"/>
-              <w:spacing w:line="280" w:lineRule="atLeast"/>
-              <w:rPr>
-                <w:rFonts w:ascii="Avenir Book" w:hAnsi="Avenir Book" w:cs="Futura Medium"/>
-                <w:color w:val="000000"/>
-                <w:lang w:val="en-US"/>
-              </w:rPr>
-            </w:pPr>
-            <w:r>
-              <w:rPr>
-                <w:rFonts w:ascii="Avenir Book" w:hAnsi="Avenir Book" w:cs="Futura Medium"/>
-                <w:color w:val="000000"/>
-                <w:lang w:val="en-US"/>
-              </w:rPr>
-              <w:t>Keep code streamlined and computations as necessary.</w:t>
-            </w:r>
-          </w:p>
-        </w:tc>
-      </w:tr>
-      <w:tr>
-        <w:tblPrEx>
-          <w:tblBorders>
-            <w:top w:val="none" w:sz="0" w:space="0" w:color="auto"/>
-          </w:tblBorders>
-        </w:tblPrEx>
-        <w:tc>
-          <w:tcPr>
-            <w:tcW w:w="2064" w:type="dxa"/>
-            <w:tcBorders>
-              <w:top w:val="single" w:sz="72" w:space="0" w:color="C7C9C9"/>
-              <w:left w:val="single" w:sz="8" w:space="0" w:color="000000"/>
-              <w:bottom w:val="single" w:sz="72" w:space="0" w:color="C7C9C9"/>
-              <w:right w:val="single" w:sz="8" w:space="0" w:color="000000"/>
-            </w:tcBorders>
-            <w:shd w:val="clear" w:color="auto" w:fill="DCDDDD"/>
-            <w:tcMar>
-              <w:top w:w="20" w:type="nil"/>
-              <w:left w:w="20" w:type="nil"/>
-              <w:bottom w:w="20" w:type="nil"/>
-              <w:right w:w="20" w:type="nil"/>
-            </w:tcMar>
-            <w:vAlign w:val="center"/>
-          </w:tcPr>
-          <w:p>
-            <w:pPr>
-              <w:autoSpaceDE w:val="0"/>
-              <w:autoSpaceDN w:val="0"/>
-              <w:adjustRightInd w:val="0"/>
-              <w:spacing w:after="240" w:line="300" w:lineRule="atLeast"/>
-              <w:rPr>
-                <w:rFonts w:ascii="Avenir Book" w:hAnsi="Avenir Book" w:cs="Futura Medium"/>
-                <w:color w:val="000000"/>
-                <w:lang w:val="en-US"/>
-              </w:rPr>
-            </w:pPr>
-            <w:r>
-              <w:rPr>
-                <w:rFonts w:ascii="Avenir Book" w:hAnsi="Avenir Book" w:cs="Futura Medium"/>
-                <w:b/>
-                <w:bCs/>
-                <w:color w:val="000000"/>
-                <w:sz w:val="26"/>
-                <w:szCs w:val="26"/>
-                <w:lang w:val="en-US"/>
-              </w:rPr>
-              <w:t>Usability</w:t>
-            </w:r>
-            <w:r>
-              <w:rPr>
-                <w:rFonts w:ascii="Avenir Book" w:hAnsi="Avenir Book" w:cs="Futura Medium"/>
-                <w:b/>
-                <w:bCs/>
-                <w:color w:val="000000"/>
-                <w:sz w:val="26"/>
-                <w:szCs w:val="26"/>
-                <w:lang w:val="en-US"/>
-              </w:rPr>
-              <w:t xml:space="preserve"> </w:t>
-            </w:r>
-          </w:p>
-        </w:tc>
-        <w:tc>
-          <w:tcPr>
-            <w:tcW w:w="3898" w:type="dxa"/>
-            <w:tcBorders>
-              <w:top w:val="single" w:sz="72" w:space="0" w:color="C9C9C9"/>
-              <w:left w:val="single" w:sz="8" w:space="0" w:color="000000"/>
-              <w:bottom w:val="single" w:sz="72" w:space="0" w:color="B0B0B0"/>
-              <w:right w:val="single" w:sz="8" w:space="0" w:color="000000"/>
-            </w:tcBorders>
-            <w:shd w:val="clear" w:color="auto" w:fill="EBEBEB"/>
-            <w:tcMar>
-              <w:top w:w="20" w:type="nil"/>
-              <w:left w:w="20" w:type="nil"/>
-              <w:bottom w:w="20" w:type="nil"/>
-              <w:right w:w="20" w:type="nil"/>
-            </w:tcMar>
-            <w:vAlign w:val="center"/>
-          </w:tcPr>
-          <w:p>
-            <w:pPr>
-              <w:autoSpaceDE w:val="0"/>
-              <w:autoSpaceDN w:val="0"/>
-              <w:adjustRightInd w:val="0"/>
-              <w:spacing w:line="280" w:lineRule="atLeast"/>
-              <w:rPr>
-                <w:rFonts w:ascii="Avenir Book" w:hAnsi="Avenir Book" w:cs="Futura Medium"/>
-                <w:color w:val="000000"/>
-                <w:lang w:val="en-US"/>
-              </w:rPr>
-            </w:pPr>
-            <w:r>
-              <w:rPr>
-                <w:rFonts w:ascii="Avenir Book" w:hAnsi="Avenir Book" w:cs="Futura Medium"/>
-                <w:color w:val="000000"/>
-                <w:lang w:val="en-US"/>
-              </w:rPr>
-              <w:t>Website should be accessible for people with disabilities.</w:t>
-            </w:r>
-          </w:p>
-        </w:tc>
-        <w:tc>
-          <w:tcPr>
-            <w:tcW w:w="3898" w:type="dxa"/>
-            <w:tcBorders>
-              <w:top w:val="single" w:sz="72" w:space="0" w:color="C9C9C9"/>
-              <w:left w:val="single" w:sz="8" w:space="0" w:color="000000"/>
-              <w:bottom w:val="single" w:sz="72" w:space="0" w:color="B0B0B0"/>
-              <w:right w:val="single" w:sz="8" w:space="0" w:color="000000"/>
-            </w:tcBorders>
-            <w:shd w:val="clear" w:color="auto" w:fill="EBEBEB"/>
-            <w:tcMar>
-              <w:top w:w="20" w:type="nil"/>
-              <w:left w:w="20" w:type="nil"/>
-              <w:bottom w:w="20" w:type="nil"/>
-              <w:right w:w="20" w:type="nil"/>
-            </w:tcMar>
-            <w:vAlign w:val="center"/>
-          </w:tcPr>
-          <w:p>
-            <w:pPr>
-              <w:autoSpaceDE w:val="0"/>
-              <w:autoSpaceDN w:val="0"/>
-              <w:adjustRightInd w:val="0"/>
-              <w:spacing w:line="280" w:lineRule="atLeast"/>
-              <w:rPr>
-                <w:rFonts w:ascii="Avenir Book" w:hAnsi="Avenir Book" w:cs="Futura Medium"/>
-                <w:color w:val="000000"/>
-                <w:lang w:val="en-US"/>
-              </w:rPr>
-            </w:pPr>
-            <w:r>
-              <w:rPr>
-                <w:rFonts w:ascii="Avenir Book" w:hAnsi="Avenir Book" w:cs="Futura Medium"/>
-                <w:color w:val="000000"/>
-                <w:lang w:val="en-US"/>
-              </w:rPr>
-              <w:t>Ensure all best practices are used for accessibility such as proper labelling of forms.</w:t>
-            </w:r>
-          </w:p>
-        </w:tc>
-      </w:tr>
-      <w:tr>
-        <w:tblPrEx>
-          <w:tblBorders>
-            <w:top w:val="none" w:sz="0" w:space="0" w:color="auto"/>
-          </w:tblBorders>
-        </w:tblPrEx>
-        <w:tc>
-          <w:tcPr>
-            <w:tcW w:w="2064" w:type="dxa"/>
-            <w:tcBorders>
-              <w:top w:val="single" w:sz="72" w:space="0" w:color="C7C9C9"/>
-              <w:left w:val="single" w:sz="8" w:space="0" w:color="000000"/>
-              <w:bottom w:val="single" w:sz="72" w:space="0" w:color="C7C9C9"/>
-              <w:right w:val="single" w:sz="8" w:space="0" w:color="000000"/>
-            </w:tcBorders>
-            <w:shd w:val="clear" w:color="auto" w:fill="DCDDDD"/>
-            <w:tcMar>
-              <w:top w:w="20" w:type="nil"/>
-              <w:left w:w="20" w:type="nil"/>
-              <w:bottom w:w="20" w:type="nil"/>
-              <w:right w:w="20" w:type="nil"/>
-            </w:tcMar>
-            <w:vAlign w:val="center"/>
-          </w:tcPr>
-          <w:p>
-            <w:pPr>
-              <w:autoSpaceDE w:val="0"/>
-              <w:autoSpaceDN w:val="0"/>
-              <w:adjustRightInd w:val="0"/>
-              <w:spacing w:after="240" w:line="300" w:lineRule="atLeast"/>
-              <w:rPr>
-                <w:rFonts w:ascii="Avenir Book" w:hAnsi="Avenir Book" w:cs="Futura Medium"/>
-                <w:color w:val="000000"/>
-                <w:lang w:val="en-US"/>
-              </w:rPr>
-            </w:pPr>
-            <w:r>
-              <w:rPr>
-                <w:rFonts w:ascii="Avenir Book" w:hAnsi="Avenir Book" w:cs="Futura Medium"/>
-                <w:b/>
-                <w:bCs/>
-                <w:color w:val="000000"/>
-                <w:sz w:val="26"/>
-                <w:szCs w:val="26"/>
-                <w:lang w:val="en-US"/>
-              </w:rPr>
-              <w:t xml:space="preserve">Persistent storage and transactions </w:t>
-            </w:r>
-          </w:p>
-        </w:tc>
-        <w:tc>
-          <w:tcPr>
-            <w:tcW w:w="3898" w:type="dxa"/>
-            <w:tcBorders>
-              <w:top w:val="single" w:sz="72" w:space="0" w:color="B0B0B0"/>
-              <w:left w:val="single" w:sz="8" w:space="0" w:color="000000"/>
-              <w:bottom w:val="single" w:sz="72" w:space="0" w:color="C9C9C9"/>
-              <w:right w:val="single" w:sz="8" w:space="0" w:color="000000"/>
-            </w:tcBorders>
-            <w:tcMar>
-              <w:top w:w="20" w:type="nil"/>
-              <w:left w:w="20" w:type="nil"/>
-              <w:bottom w:w="20" w:type="nil"/>
-              <w:right w:w="20" w:type="nil"/>
-            </w:tcMar>
-            <w:vAlign w:val="center"/>
-          </w:tcPr>
-          <w:p>
-            <w:pPr>
-              <w:autoSpaceDE w:val="0"/>
-              <w:autoSpaceDN w:val="0"/>
-              <w:adjustRightInd w:val="0"/>
-              <w:spacing w:line="280" w:lineRule="atLeast"/>
-              <w:rPr>
-                <w:rFonts w:ascii="Avenir Book" w:hAnsi="Avenir Book" w:cs="Futura Medium"/>
-                <w:color w:val="000000"/>
-                <w:lang w:val="en-US"/>
-              </w:rPr>
-            </w:pPr>
-            <w:r>
-              <w:rPr>
-                <w:rFonts w:ascii="Avenir Book" w:hAnsi="Avenir Book" w:cs="Futura Medium"/>
-                <w:color w:val="000000"/>
-                <w:lang w:val="en-US"/>
-              </w:rPr>
-              <w:t>Users may be able to enter invalid data when interacting with site.</w:t>
-            </w:r>
-          </w:p>
-        </w:tc>
-        <w:tc>
-          <w:tcPr>
-            <w:tcW w:w="3898" w:type="dxa"/>
-            <w:tcBorders>
-              <w:top w:val="single" w:sz="72" w:space="0" w:color="B0B0B0"/>
-              <w:left w:val="single" w:sz="8" w:space="0" w:color="000000"/>
-              <w:bottom w:val="single" w:sz="72" w:space="0" w:color="C9C9C9"/>
-              <w:right w:val="single" w:sz="8" w:space="0" w:color="000000"/>
-            </w:tcBorders>
-            <w:tcMar>
-              <w:top w:w="20" w:type="nil"/>
-              <w:left w:w="20" w:type="nil"/>
-              <w:bottom w:w="20" w:type="nil"/>
-              <w:right w:w="20" w:type="nil"/>
-            </w:tcMar>
-            <w:vAlign w:val="center"/>
-          </w:tcPr>
-          <w:p>
-            <w:pPr>
-              <w:autoSpaceDE w:val="0"/>
-              <w:autoSpaceDN w:val="0"/>
-              <w:adjustRightInd w:val="0"/>
-              <w:spacing w:line="280" w:lineRule="atLeast"/>
-              <w:rPr>
-                <w:rFonts w:ascii="Avenir Book" w:hAnsi="Avenir Book" w:cs="Futura Medium"/>
-                <w:color w:val="000000"/>
-                <w:lang w:val="en-US"/>
-              </w:rPr>
-            </w:pPr>
-            <w:r>
-              <w:rPr>
-                <w:rFonts w:ascii="Avenir Book" w:hAnsi="Avenir Book" w:cs="Futura Medium"/>
-                <w:color w:val="000000"/>
-                <w:lang w:val="en-US"/>
-              </w:rPr>
-              <w:t>Add edge casing to ensure meaningful error messages are displayed.</w:t>
-            </w:r>
-            <w:bookmarkStart w:id="0" w:name="_GoBack"/>
-            <w:bookmarkEnd w:id="0"/>
-          </w:p>
-        </w:tc>
-      </w:tr>
-      <w:tr>
-        <w:tblPrEx>
-          <w:tblBorders>
-            <w:top w:val="none" w:sz="0" w:space="0" w:color="auto"/>
-          </w:tblBorders>
-        </w:tblPrEx>
-        <w:tc>
-          <w:tcPr>
-            <w:tcW w:w="2064" w:type="dxa"/>
-            <w:tcBorders>
-              <w:top w:val="single" w:sz="72" w:space="0" w:color="C7C9C9"/>
-              <w:left w:val="single" w:sz="8" w:space="0" w:color="000000"/>
-              <w:bottom w:val="single" w:sz="72" w:space="0" w:color="C7C9C9"/>
-              <w:right w:val="single" w:sz="8" w:space="0" w:color="000000"/>
-            </w:tcBorders>
-            <w:shd w:val="clear" w:color="auto" w:fill="DCDDDD"/>
-            <w:tcMar>
-              <w:top w:w="20" w:type="nil"/>
-              <w:left w:w="20" w:type="nil"/>
-              <w:bottom w:w="20" w:type="nil"/>
-              <w:right w:w="20" w:type="nil"/>
-            </w:tcMar>
-            <w:vAlign w:val="center"/>
-          </w:tcPr>
-          <w:p>
-            <w:pPr>
-              <w:autoSpaceDE w:val="0"/>
-              <w:autoSpaceDN w:val="0"/>
-              <w:adjustRightInd w:val="0"/>
-              <w:spacing w:after="240" w:line="300" w:lineRule="atLeast"/>
-              <w:rPr>
-                <w:rFonts w:ascii="Avenir Book" w:hAnsi="Avenir Book" w:cs="Futura Medium"/>
-                <w:color w:val="000000"/>
-                <w:lang w:val="en-US"/>
-              </w:rPr>
-            </w:pPr>
-            <w:r>
-              <w:rPr>
-                <w:rFonts w:ascii="Avenir Book" w:hAnsi="Avenir Book" w:cs="Futura Medium"/>
-                <w:b/>
-                <w:bCs/>
-                <w:color w:val="000000"/>
-                <w:sz w:val="26"/>
-                <w:szCs w:val="26"/>
-                <w:lang w:val="en-US"/>
-              </w:rPr>
-              <w:t xml:space="preserve">Budgets </w:t>
-            </w:r>
-          </w:p>
-        </w:tc>
-        <w:tc>
-          <w:tcPr>
-            <w:tcW w:w="3898" w:type="dxa"/>
-            <w:tcBorders>
-              <w:top w:val="single" w:sz="72" w:space="0" w:color="C9C9C9"/>
-              <w:left w:val="single" w:sz="8" w:space="0" w:color="000000"/>
-              <w:bottom w:val="single" w:sz="72" w:space="0" w:color="B0B0B0"/>
-              <w:right w:val="single" w:sz="8" w:space="0" w:color="000000"/>
-            </w:tcBorders>
-            <w:shd w:val="clear" w:color="auto" w:fill="EBEBEB"/>
-            <w:tcMar>
-              <w:top w:w="20" w:type="nil"/>
-              <w:left w:w="20" w:type="nil"/>
-              <w:bottom w:w="20" w:type="nil"/>
-              <w:right w:w="20" w:type="nil"/>
-            </w:tcMar>
-            <w:vAlign w:val="center"/>
-          </w:tcPr>
-          <w:p>
-            <w:pPr>
-              <w:autoSpaceDE w:val="0"/>
-              <w:autoSpaceDN w:val="0"/>
-              <w:adjustRightInd w:val="0"/>
-              <w:spacing w:line="280" w:lineRule="atLeast"/>
-              <w:rPr>
-                <w:rFonts w:ascii="Avenir Book" w:hAnsi="Avenir Book" w:cs="Futura Medium"/>
-                <w:color w:val="000000"/>
-                <w:lang w:val="en-US"/>
-              </w:rPr>
-            </w:pPr>
-            <w:r>
-              <w:rPr>
-                <w:rFonts w:ascii="Avenir Book" w:hAnsi="Avenir Book" w:cs="Futura Medium"/>
-                <w:color w:val="000000"/>
-                <w:lang w:val="en-US"/>
-              </w:rPr>
-              <w:t>There is no budget for this project.</w:t>
-            </w:r>
-          </w:p>
-        </w:tc>
-        <w:tc>
-          <w:tcPr>
-            <w:tcW w:w="3898" w:type="dxa"/>
-            <w:tcBorders>
-              <w:top w:val="single" w:sz="72" w:space="0" w:color="C9C9C9"/>
-              <w:left w:val="single" w:sz="8" w:space="0" w:color="000000"/>
-              <w:bottom w:val="single" w:sz="72" w:space="0" w:color="B0B0B0"/>
-              <w:right w:val="single" w:sz="8" w:space="0" w:color="000000"/>
-            </w:tcBorders>
-            <w:shd w:val="clear" w:color="auto" w:fill="EBEBEB"/>
-            <w:tcMar>
-              <w:top w:w="20" w:type="nil"/>
-              <w:left w:w="20" w:type="nil"/>
-              <w:bottom w:w="20" w:type="nil"/>
-              <w:right w:w="20" w:type="nil"/>
-            </w:tcMar>
-            <w:vAlign w:val="center"/>
-          </w:tcPr>
-          <w:p>
-            <w:pPr>
-              <w:autoSpaceDE w:val="0"/>
-              <w:autoSpaceDN w:val="0"/>
-              <w:adjustRightInd w:val="0"/>
-              <w:spacing w:line="280" w:lineRule="atLeast"/>
-              <w:rPr>
-                <w:rFonts w:ascii="Avenir Book" w:hAnsi="Avenir Book" w:cs="Futura Medium"/>
-                <w:color w:val="000000"/>
-                <w:lang w:val="en-US"/>
-              </w:rPr>
-            </w:pPr>
-            <w:r>
-              <w:rPr>
-                <w:rFonts w:ascii="Avenir Book" w:hAnsi="Avenir Book" w:cs="Futura Medium"/>
-                <w:color w:val="000000"/>
-                <w:lang w:val="en-US"/>
-              </w:rPr>
-              <w:t>Use open source software, and royalty free images and content.</w:t>
-            </w:r>
-          </w:p>
-        </w:tc>
-      </w:tr>
-      <w:tr>
-        <w:tc>
-          <w:tcPr>
-            <w:tcW w:w="2064" w:type="dxa"/>
-            <w:tcBorders>
-              <w:top w:val="single" w:sz="72" w:space="0" w:color="C7C9C9"/>
-              <w:left w:val="single" w:sz="8" w:space="0" w:color="000000"/>
-              <w:bottom w:val="single" w:sz="40" w:space="0" w:color="A3A4A4"/>
-              <w:right w:val="single" w:sz="8" w:space="0" w:color="000000"/>
-            </w:tcBorders>
-            <w:shd w:val="clear" w:color="auto" w:fill="DCDDDD"/>
-            <w:tcMar>
-              <w:top w:w="20" w:type="nil"/>
-              <w:left w:w="20" w:type="nil"/>
-              <w:bottom w:w="20" w:type="nil"/>
-              <w:right w:w="20" w:type="nil"/>
-            </w:tcMar>
-            <w:vAlign w:val="center"/>
-          </w:tcPr>
-          <w:p>
-            <w:pPr>
-              <w:autoSpaceDE w:val="0"/>
-              <w:autoSpaceDN w:val="0"/>
-              <w:adjustRightInd w:val="0"/>
-              <w:spacing w:after="240" w:line="300" w:lineRule="atLeast"/>
-              <w:rPr>
-                <w:rFonts w:ascii="Avenir Book" w:hAnsi="Avenir Book" w:cs="Futura Medium"/>
-                <w:color w:val="000000"/>
-                <w:lang w:val="en-US"/>
-              </w:rPr>
-            </w:pPr>
-            <w:r>
-              <w:rPr>
-                <w:rFonts w:ascii="Avenir Book" w:hAnsi="Avenir Book" w:cs="Futura Medium"/>
-                <w:b/>
-                <w:bCs/>
-                <w:color w:val="000000"/>
-                <w:sz w:val="26"/>
-                <w:szCs w:val="26"/>
-                <w:lang w:val="en-US"/>
-              </w:rPr>
-              <w:t xml:space="preserve">Time </w:t>
-            </w:r>
-          </w:p>
-        </w:tc>
-        <w:tc>
-          <w:tcPr>
-            <w:tcW w:w="3898" w:type="dxa"/>
-            <w:tcBorders>
-              <w:top w:val="single" w:sz="72" w:space="0" w:color="B0B0B0"/>
-              <w:left w:val="single" w:sz="8" w:space="0" w:color="000000"/>
-              <w:bottom w:val="single" w:sz="40" w:space="0" w:color="000000"/>
-              <w:right w:val="single" w:sz="8" w:space="0" w:color="000000"/>
-            </w:tcBorders>
-            <w:tcMar>
-              <w:top w:w="20" w:type="nil"/>
-              <w:left w:w="20" w:type="nil"/>
-              <w:bottom w:w="20" w:type="nil"/>
-              <w:right w:w="20" w:type="nil"/>
-            </w:tcMar>
-            <w:vAlign w:val="center"/>
-          </w:tcPr>
-          <w:p>
-            <w:pPr>
-              <w:autoSpaceDE w:val="0"/>
-              <w:autoSpaceDN w:val="0"/>
-              <w:adjustRightInd w:val="0"/>
-              <w:spacing w:line="280" w:lineRule="atLeast"/>
-              <w:rPr>
-                <w:rFonts w:ascii="Avenir Book" w:hAnsi="Avenir Book" w:cs="Futura Medium"/>
-                <w:color w:val="000000"/>
-                <w:lang w:val="en-US"/>
-              </w:rPr>
-            </w:pPr>
-            <w:r>
-              <w:rPr>
-                <w:rFonts w:ascii="Avenir Book" w:hAnsi="Avenir Book" w:cs="Futura Medium"/>
-                <w:color w:val="000000"/>
-                <w:lang w:val="en-US"/>
-              </w:rPr>
-              <w:t>There is one week to complete the project.</w:t>
-            </w:r>
-          </w:p>
-        </w:tc>
-        <w:tc>
-          <w:tcPr>
-            <w:tcW w:w="3898" w:type="dxa"/>
-            <w:tcBorders>
-              <w:top w:val="single" w:sz="72" w:space="0" w:color="B0B0B0"/>
-              <w:left w:val="single" w:sz="8" w:space="0" w:color="000000"/>
-              <w:bottom w:val="single" w:sz="40" w:space="0" w:color="000000"/>
-              <w:right w:val="single" w:sz="8" w:space="0" w:color="000000"/>
-            </w:tcBorders>
-            <w:tcMar>
-              <w:top w:w="20" w:type="nil"/>
-              <w:left w:w="20" w:type="nil"/>
-              <w:bottom w:w="20" w:type="nil"/>
-              <w:right w:w="20" w:type="nil"/>
-            </w:tcMar>
-            <w:vAlign w:val="center"/>
-          </w:tcPr>
-          <w:p>
-            <w:pPr>
-              <w:autoSpaceDE w:val="0"/>
-              <w:autoSpaceDN w:val="0"/>
-              <w:adjustRightInd w:val="0"/>
-              <w:spacing w:line="280" w:lineRule="atLeast"/>
-              <w:rPr>
-                <w:rFonts w:ascii="Avenir Book" w:hAnsi="Avenir Book" w:cs="Futura Medium"/>
-                <w:color w:val="000000"/>
-                <w:lang w:val="en-US"/>
-              </w:rPr>
-            </w:pPr>
-            <w:r>
-              <w:rPr>
-                <w:rFonts w:ascii="Avenir Book" w:hAnsi="Avenir Book" w:cs="Futura Medium"/>
-                <w:color w:val="000000"/>
-                <w:lang w:val="en-US"/>
-              </w:rPr>
-              <w:t>Ensure a clear MVP is defined and complete it. Keep a list of future features in order not to get carried away.</w:t>
-            </w:r>
-          </w:p>
-        </w:tc>
-      </w:tr>
-    </w:tbl>
     <w:p>
       <w:pPr>
         <w:autoSpaceDE w:val="0"/>
         <w:autoSpaceDN w:val="0"/>
         <w:adjustRightInd w:val="0"/>
         <w:spacing w:after="240" w:line="340" w:lineRule="atLeast"/>
-        <w:rPr>
-          <w:rFonts w:ascii="Avenir Book" w:hAnsi="Avenir Book" w:cs="Futura Medium"/>
-          <w:color w:val="000000"/>
-          <w:lang w:val="en-US"/>
-        </w:rPr>
-      </w:pPr>
-      <w:r>
         <w:rPr>
           <w:rFonts w:ascii="Avenir Book" w:hAnsi="Avenir Book" w:cs="Futura Medium"/>
           <w:b/>
@@ -1538,7 +704,81 @@
           <w:szCs w:val="29"/>
           <w:lang w:val="en-US"/>
         </w:rPr>
+      </w:pPr>
+      <w:r>
+        <w:rPr>
+          <w:rFonts w:ascii="Avenir Book" w:hAnsi="Avenir Book" w:cs="Futura Medium"/>
+          <w:b/>
+          <w:bCs/>
+          <w:color w:val="000000"/>
+          <w:sz w:val="29"/>
+          <w:szCs w:val="29"/>
+          <w:lang w:val="en-US"/>
+        </w:rPr>
         <w:t>A.D.6 Implementations Constraints</w:t>
+      </w:r>
+    </w:p>
+    <w:p>
+      <w:pPr>
+        <w:autoSpaceDE w:val="0"/>
+        <w:autoSpaceDN w:val="0"/>
+        <w:adjustRightInd w:val="0"/>
+        <w:spacing w:after="240" w:line="340" w:lineRule="atLeast"/>
+        <w:rPr>
+          <w:rFonts w:ascii="Avenir Book" w:hAnsi="Avenir Book" w:cs="Futura Medium"/>
+          <w:color w:val="000000"/>
+          <w:lang w:val="en-US"/>
+        </w:rPr>
+      </w:pPr>
+      <w:r>
+        <w:rPr>
+          <w:rFonts w:ascii="Avenir Book" w:hAnsi="Avenir Book" w:cs="Futura Medium"/>
+          <w:noProof/>
+          <w:color w:val="000000"/>
+          <w:lang w:eastAsia="en-GB"/>
+        </w:rPr>
+        <w:lastRenderedPageBreak/>
+        <w:drawing>
+          <wp:inline distT="0" distB="0" distL="0" distR="0" wp14:anchorId="2DCB0FA7" wp14:editId="367A677B">
+            <wp:extent cx="5727700" cy="4383405"/>
+            <wp:effectExtent l="0" t="0" r="12700" b="10795"/>
+            <wp:docPr id="1" name="Picture 1"/>
+            <wp:cNvGraphicFramePr>
+              <a:graphicFrameLocks xmlns:a="http://schemas.openxmlformats.org/drawingml/2006/main" noChangeAspect="1"/>
+            </wp:cNvGraphicFramePr>
+            <a:graphic xmlns:a="http://schemas.openxmlformats.org/drawingml/2006/main">
+              <a:graphicData uri="http://schemas.openxmlformats.org/drawingml/2006/picture">
+                <pic:pic xmlns:pic="http://schemas.openxmlformats.org/drawingml/2006/picture">
+                  <pic:nvPicPr>
+                    <pic:cNvPr id="1" name="Screen Shot 2018-05-16 at 17.07.24.png"/>
+                    <pic:cNvPicPr/>
+                  </pic:nvPicPr>
+                  <pic:blipFill>
+                    <a:blip r:embed="rId9">
+                      <a:extLst>
+                        <a:ext uri="{28A0092B-C50C-407E-A947-70E740481C1C}">
+                          <a14:useLocalDpi xmlns:a14="http://schemas.microsoft.com/office/drawing/2010/main" val="0"/>
+                        </a:ext>
+                      </a:extLst>
+                    </a:blip>
+                    <a:stretch>
+                      <a:fillRect/>
+                    </a:stretch>
+                  </pic:blipFill>
+                  <pic:spPr>
+                    <a:xfrm>
+                      <a:off x="0" y="0"/>
+                      <a:ext cx="5727700" cy="4383405"/>
+                    </a:xfrm>
+                    <a:prstGeom prst="rect">
+                      <a:avLst/>
+                    </a:prstGeom>
+                  </pic:spPr>
+                </pic:pic>
+              </a:graphicData>
+            </a:graphic>
+          </wp:inline>
+        </w:drawing>
       </w:r>
     </w:p>
     <w:sectPr>

</xml_diff>

<commit_message>
Added implementation and testing evidence
</commit_message>
<xml_diff>
--- a/analysis_and_design/evidence_for_analysis_and_design.docx
+++ b/analysis_and_design/evidence_for_analysis_and_design.docx
@@ -180,19 +180,11 @@
         <w:rPr>
           <w:rFonts w:ascii="Avenir Book" w:hAnsi="Avenir Book" w:cs="Futura Medium"/>
           <w:color w:val="000000"/>
-          <w:lang w:val="en-US"/>
-        </w:rPr>
-      </w:pPr>
-      <w:r>
-        <w:rPr>
-          <w:rFonts w:ascii="Avenir Book" w:hAnsi="Avenir Book" w:cs="Futura Medium"/>
-          <w:color w:val="000000"/>
-          <w:sz w:val="29"/>
-          <w:szCs w:val="29"/>
-          <w:lang w:val="en-US"/>
-        </w:rPr>
-        <w:t xml:space="preserve">Evidence for unit </w:t>
-      </w:r>
+          <w:sz w:val="29"/>
+          <w:szCs w:val="29"/>
+          <w:lang w:val="en-US"/>
+        </w:rPr>
+      </w:pPr>
     </w:p>
     <w:p>
       <w:pPr>
@@ -296,19 +288,11 @@
         <w:rPr>
           <w:rFonts w:ascii="Avenir Book" w:hAnsi="Avenir Book" w:cs="Futura Medium"/>
           <w:color w:val="000000"/>
-          <w:lang w:val="en-US"/>
-        </w:rPr>
-      </w:pPr>
-      <w:r>
-        <w:rPr>
-          <w:rFonts w:ascii="Avenir Book" w:hAnsi="Avenir Book" w:cs="Futura Medium"/>
-          <w:color w:val="000000"/>
-          <w:sz w:val="29"/>
-          <w:szCs w:val="29"/>
-          <w:lang w:val="en-US"/>
-        </w:rPr>
-        <w:t xml:space="preserve">Evidence for unit </w:t>
-      </w:r>
+          <w:sz w:val="29"/>
+          <w:szCs w:val="29"/>
+          <w:lang w:val="en-US"/>
+        </w:rPr>
+      </w:pPr>
     </w:p>
     <w:p>
       <w:pPr>
@@ -413,19 +397,11 @@
         <w:rPr>
           <w:rFonts w:ascii="Avenir Book" w:hAnsi="Avenir Book" w:cs="Futura Medium"/>
           <w:color w:val="000000"/>
-          <w:lang w:val="en-US"/>
-        </w:rPr>
-      </w:pPr>
-      <w:r>
-        <w:rPr>
-          <w:rFonts w:ascii="Avenir Book" w:hAnsi="Avenir Book" w:cs="Futura Medium"/>
-          <w:color w:val="000000"/>
-          <w:sz w:val="29"/>
-          <w:szCs w:val="29"/>
-          <w:lang w:val="en-US"/>
-        </w:rPr>
-        <w:t xml:space="preserve">Evidence for unit </w:t>
-      </w:r>
+          <w:sz w:val="29"/>
+          <w:szCs w:val="29"/>
+          <w:lang w:val="en-US"/>
+        </w:rPr>
+      </w:pPr>
     </w:p>
     <w:p>
       <w:pPr>
@@ -522,26 +498,14 @@
     </w:p>
     <w:p>
       <w:pPr>
-        <w:autoSpaceDE w:val="0"/>
-        <w:autoSpaceDN w:val="0"/>
-        <w:adjustRightInd w:val="0"/>
-        <w:spacing w:after="240" w:line="340" w:lineRule="atLeast"/>
-        <w:rPr>
-          <w:rFonts w:ascii="Avenir Book" w:hAnsi="Avenir Book" w:cs="Futura Medium"/>
-          <w:color w:val="000000"/>
-          <w:lang w:val="en-US"/>
-        </w:rPr>
-      </w:pPr>
-      <w:r>
-        <w:rPr>
-          <w:rFonts w:ascii="Avenir Book" w:hAnsi="Avenir Book" w:cs="Futura Medium"/>
-          <w:color w:val="000000"/>
-          <w:sz w:val="29"/>
-          <w:szCs w:val="29"/>
-          <w:lang w:val="en-US"/>
-        </w:rPr>
-        <w:t xml:space="preserve">Evidence for unit </w:t>
-      </w:r>
+        <w:rPr>
+          <w:rFonts w:ascii="Avenir Book" w:hAnsi="Avenir Book" w:cs="Futura Medium"/>
+          <w:color w:val="000000"/>
+          <w:sz w:val="29"/>
+          <w:szCs w:val="29"/>
+          <w:lang w:val="en-US"/>
+        </w:rPr>
+      </w:pPr>
     </w:p>
     <w:p>
       <w:pPr>
@@ -661,8 +625,6 @@
           </wp:inline>
         </w:drawing>
       </w:r>
-      <w:bookmarkStart w:id="0" w:name="_GoBack"/>
-      <w:bookmarkEnd w:id="0"/>
     </w:p>
     <w:p>
       <w:pPr>
@@ -678,16 +640,6 @@
           <w:lang w:val="en-US"/>
         </w:rPr>
       </w:pPr>
-      <w:r>
-        <w:rPr>
-          <w:rFonts w:ascii="Avenir Book" w:hAnsi="Avenir Book" w:cs="Futura Medium"/>
-          <w:color w:val="000000"/>
-          <w:sz w:val="29"/>
-          <w:szCs w:val="29"/>
-          <w:lang w:val="en-US"/>
-        </w:rPr>
-        <w:t xml:space="preserve">Evidence for unit </w:t>
-      </w:r>
     </w:p>
     <w:p>
       <w:pPr>
@@ -730,6 +682,7 @@
           <w:lang w:val="en-US"/>
         </w:rPr>
       </w:pPr>
+      <w:bookmarkStart w:id="0" w:name="_GoBack"/>
       <w:r>
         <w:rPr>
           <w:rFonts w:ascii="Avenir Book" w:hAnsi="Avenir Book" w:cs="Futura Medium"/>
@@ -780,6 +733,7 @@
           </wp:inline>
         </w:drawing>
       </w:r>
+      <w:bookmarkEnd w:id="0"/>
     </w:p>
     <w:sectPr>
       <w:pgSz w:w="11900" w:h="16840"/>

</xml_diff>